<commit_message>
Fix some typos in English CPU spec
</commit_message>
<xml_diff>
--- a/Specification/English/Editable source documents/Spec part 3 - The processor (CPU).docx
+++ b/Specification/English/Editable source documents/Spec part 3 - The processor (CPU).docx
@@ -35,7 +35,7 @@
         <w:rPr>
           <w:rFonts w:ascii="Bookman Old Style" w:hAnsi="Bookman Old Style"/>
           <w:noProof/>
-          <w:lang w:val="en-US" w:eastAsia="es-ES"/>
+          <w:lang w:eastAsia="es-ES"/>
         </w:rPr>
         <w:drawing>
           <wp:inline distT="0" distB="0" distL="0" distR="0">
@@ -153,7 +153,7 @@
         <w:rPr>
           <w:rFonts w:ascii="Bookman Old Style" w:hAnsi="Bookman Old Style"/>
           <w:noProof/>
-          <w:lang w:val="en-US" w:eastAsia="es-ES"/>
+          <w:lang w:eastAsia="es-ES"/>
         </w:rPr>
         <w:drawing>
           <wp:inline distT="0" distB="0" distL="0" distR="0">
@@ -362,20 +362,6 @@
           <w:rFonts w:ascii="Bookman Old Style" w:hAnsi="Bookman Old Style"/>
           <w:lang w:val="en-US"/>
         </w:rPr>
-        <w:t>.0</w:t>
-      </w:r>
-      <w:r>
-        <w:rPr>
-          <w:rFonts w:ascii="Bookman Old Style" w:hAnsi="Bookman Old Style"/>
-          <w:lang w:val="en-US"/>
-        </w:rPr>
-        <w:t>1</w:t>
-      </w:r>
-      <w:r>
-        <w:rPr>
-          <w:rFonts w:ascii="Bookman Old Style" w:hAnsi="Bookman Old Style"/>
-          <w:lang w:val="en-US"/>
-        </w:rPr>
         <w:t>.</w:t>
       </w:r>
       <w:r>
@@ -383,7 +369,21 @@
           <w:rFonts w:ascii="Bookman Old Style" w:hAnsi="Bookman Old Style"/>
           <w:lang w:val="en-US"/>
         </w:rPr>
-        <w:t>22</w:t>
+        <w:t>12</w:t>
+      </w:r>
+      <w:r>
+        <w:rPr>
+          <w:rFonts w:ascii="Bookman Old Style" w:hAnsi="Bookman Old Style"/>
+          <w:lang w:val="en-US"/>
+        </w:rPr>
+        <w:t>.</w:t>
+      </w:r>
+      <w:r>
+        <w:rPr>
+          <w:rFonts w:ascii="Bookman Old Style" w:hAnsi="Bookman Old Style"/>
+          <w:lang w:val="en-US"/>
+        </w:rPr>
+        <w:t>18</w:t>
       </w:r>
       <w:r>
         <w:rPr>
@@ -2838,7 +2838,7 @@
       <w:r>
         <w:rPr>
           <w:noProof/>
-          <w:lang w:val="en-US" w:eastAsia="es-ES"/>
+          <w:lang w:eastAsia="es-ES"/>
         </w:rPr>
         <w:drawing>
           <wp:inline distT="0" distB="0" distL="0" distR="0">
@@ -5148,7 +5148,7 @@
         <w:rPr>
           <w:rFonts w:ascii="Bookman Old Style" w:hAnsi="Bookman Old Style"/>
           <w:noProof/>
-          <w:lang w:val="en-US" w:eastAsia="es-ES"/>
+          <w:lang w:eastAsia="es-ES"/>
         </w:rPr>
         <w:drawing>
           <wp:inline distT="0" distB="0" distL="0" distR="0">
@@ -16020,7 +16020,7 @@
       <w:r>
         <w:rPr>
           <w:noProof/>
-          <w:lang w:val="en-US" w:eastAsia="es-ES"/>
+          <w:lang w:eastAsia="es-ES"/>
         </w:rPr>
         <w:drawing>
           <wp:inline distT="0" distB="0" distL="0" distR="0">
@@ -26417,7 +26417,7 @@
           <w:rFonts w:ascii="Bookman Old Style" w:hAnsi="Bookman Old Style"/>
           <w:lang w:val="en-US"/>
         </w:rPr>
-        <w:t>CIF interprets the specified register a as an integer value. Then converts that value to a float representation and stores the result back in the same register.</w:t>
+        <w:t>CIF interprets the specified register as an integer value. Then converts that value to a float representation and stores the result back in the same register.</w:t>
       </w:r>
     </w:p>
     <w:p>
@@ -26582,7 +26582,7 @@
           <w:rFonts w:ascii="Bookman Old Style" w:hAnsi="Bookman Old Style"/>
           <w:lang w:val="en-US"/>
         </w:rPr>
-        <w:t>CFI interprets the specified register a as a float value. Then converts that value to an integer representation and stores the result back in the same register. Conversion is not done through rounding, but instead by truncating (the fractional part is discarded).</w:t>
+        <w:t>CFI interprets the specified register as a float value. Then converts that value to an integer representation and stores the result back in the same register. Conversion is not done through rounding, but instead by truncating (the fractional part is discarded).</w:t>
       </w:r>
     </w:p>
     <w:p>
@@ -26769,7 +26769,7 @@
           <w:rFonts w:ascii="Bookman Old Style" w:hAnsi="Bookman Old Style"/>
           <w:lang w:val="en-US"/>
         </w:rPr>
-        <w:t>CIB interprets the specified register a as an integer value. Then converts that value to its standard boolean representation and stores the result back in the same register. This means that all non-zero values will be converted to 1.</w:t>
+        <w:t>CIB interprets the specified register as an integer value. Then converts that value to its standard boolean representation and stores the result back in the same register. This means that all non-zero values will be converted to 1.</w:t>
       </w:r>
     </w:p>
     <w:p>
@@ -26942,7 +26942,7 @@
           <w:rFonts w:ascii="Bookman Old Style" w:hAnsi="Bookman Old Style"/>
           <w:lang w:val="en-US"/>
         </w:rPr>
-        <w:t>CFB interprets the specified register a as a float value. Then converts that value to either 0 (for float value 0.0), or 1 (for any other value) and stores it back in that register.</w:t>
+        <w:t>CFB interprets the specified register as a float value. Then converts that value to either 0 (for float value 0.0), or 1 (for any other value) and stores it back in that register.</w:t>
       </w:r>
     </w:p>
     <w:p>
@@ -30218,7 +30218,19 @@
           <w:lang w:val="en-US"/>
         </w:rPr>
         <w:lastRenderedPageBreak/>
-        <w:t>46 Instruction IABS (Integer Sign change)</w:t>
+        <w:t xml:space="preserve">46 Instruction IABS (Integer </w:t>
+      </w:r>
+      <w:r>
+        <w:rPr>
+          <w:lang w:val="en-US"/>
+        </w:rPr>
+        <w:t>Absolute value</w:t>
+      </w:r>
+      <w:r>
+        <w:rPr>
+          <w:lang w:val="en-US"/>
+        </w:rPr>
+        <w:t>)</w:t>
       </w:r>
     </w:p>
     <w:p>
@@ -32655,7 +32667,19 @@
         <w:rPr>
           <w:lang w:val="en-US"/>
         </w:rPr>
-        <w:t>55 Instruction FABS (Float Sign change)</w:t>
+        <w:t xml:space="preserve">55 Instruction FABS (Float </w:t>
+      </w:r>
+      <w:r>
+        <w:rPr>
+          <w:lang w:val="en-US"/>
+        </w:rPr>
+        <w:t>Absolute value</w:t>
+      </w:r>
+      <w:r>
+        <w:rPr>
+          <w:lang w:val="en-US"/>
+        </w:rPr>
+        <w:t>)</w:t>
       </w:r>
     </w:p>
     <w:p>
@@ -36868,7 +36892,7 @@
             <w:rPr>
               <w:noProof/>
             </w:rPr>
-            <w:t>8</w:t>
+            <w:t>1</w:t>
           </w:r>
         </w:fldSimple>
       </w:sdtContent>
@@ -39718,7 +39742,7 @@
 </file>
 
 <file path=customXml/itemProps1.xml><?xml version="1.0" encoding="utf-8"?>
-<ds:datastoreItem xmlns:ds="http://schemas.openxmlformats.org/officeDocument/2006/customXml" ds:itemID="{47C52BBE-502C-4C3D-8828-1275C8FE690C}">
+<ds:datastoreItem xmlns:ds="http://schemas.openxmlformats.org/officeDocument/2006/customXml" ds:itemID="{5505F5EC-8072-4F07-B545-A428BE815080}">
   <ds:schemaRefs>
     <ds:schemaRef ds:uri="http://schemas.openxmlformats.org/officeDocument/2006/bibliography"/>
   </ds:schemaRefs>

</xml_diff>

<commit_message>
Correct order of operations in stack push and pop
</commit_message>
<xml_diff>
--- a/Specification/English/Editable source documents/Spec part 3 - The processor (CPU).docx
+++ b/Specification/English/Editable source documents/Spec part 3 - The processor (CPU).docx
@@ -355,7 +355,7 @@
           <w:rFonts w:ascii="Bookman Old Style" w:hAnsi="Bookman Old Style"/>
           <w:lang w:val="en-US"/>
         </w:rPr>
-        <w:t>3</w:t>
+        <w:t>7</w:t>
       </w:r>
       <w:r>
         <w:rPr>
@@ -369,7 +369,7 @@
           <w:rFonts w:ascii="Bookman Old Style" w:hAnsi="Bookman Old Style"/>
           <w:lang w:val="en-US"/>
         </w:rPr>
-        <w:t>12</w:t>
+        <w:t>07</w:t>
       </w:r>
       <w:r>
         <w:rPr>
@@ -383,7 +383,7 @@
           <w:rFonts w:ascii="Bookman Old Style" w:hAnsi="Bookman Old Style"/>
           <w:lang w:val="en-US"/>
         </w:rPr>
-        <w:t>18</w:t>
+        <w:t>24</w:t>
       </w:r>
       <w:r>
         <w:rPr>
@@ -3939,7 +3939,35 @@
           <w:rFonts w:ascii="Bookman Old Style" w:hAnsi="Bookman Old Style"/>
           <w:lang w:val="en-US"/>
         </w:rPr>
-        <w:t>(1) Memory[ StackPointer ] = Value;</w:t>
+        <w:t>(</w:t>
+      </w:r>
+      <w:r>
+        <w:rPr>
+          <w:rFonts w:ascii="Bookman Old Style" w:hAnsi="Bookman Old Style"/>
+          <w:lang w:val="en-US"/>
+        </w:rPr>
+        <w:t>1</w:t>
+      </w:r>
+      <w:r>
+        <w:rPr>
+          <w:rFonts w:ascii="Bookman Old Style" w:hAnsi="Bookman Old Style"/>
+          <w:lang w:val="en-US"/>
+        </w:rPr>
+        <w:t xml:space="preserve">) StackPointer </w:t>
+      </w:r>
+      <w:r>
+        <w:rPr>
+          <w:rFonts w:ascii="Courier New" w:hAnsi="Courier New" w:cs="Courier New"/>
+          <w:lang w:val="en-US"/>
+        </w:rPr>
+        <w:t>-</w:t>
+      </w:r>
+      <w:r>
+        <w:rPr>
+          <w:rFonts w:ascii="Bookman Old Style" w:hAnsi="Bookman Old Style"/>
+          <w:lang w:val="en-US"/>
+        </w:rPr>
+        <w:t>= 1;</w:t>
       </w:r>
     </w:p>
     <w:p>
@@ -3957,21 +3985,21 @@
           <w:rFonts w:ascii="Bookman Old Style" w:hAnsi="Bookman Old Style"/>
           <w:lang w:val="en-US"/>
         </w:rPr>
-        <w:t xml:space="preserve">(2) StackPointer </w:t>
-      </w:r>
-      <w:r>
-        <w:rPr>
-          <w:rFonts w:ascii="Courier New" w:hAnsi="Courier New" w:cs="Courier New"/>
-          <w:lang w:val="en-US"/>
-        </w:rPr>
-        <w:t>-</w:t>
-      </w:r>
-      <w:r>
-        <w:rPr>
-          <w:rFonts w:ascii="Bookman Old Style" w:hAnsi="Bookman Old Style"/>
-          <w:lang w:val="en-US"/>
-        </w:rPr>
-        <w:t>= 1;</w:t>
+        <w:t>(</w:t>
+      </w:r>
+      <w:r>
+        <w:rPr>
+          <w:rFonts w:ascii="Bookman Old Style" w:hAnsi="Bookman Old Style"/>
+          <w:lang w:val="en-US"/>
+        </w:rPr>
+        <w:t>2</w:t>
+      </w:r>
+      <w:r>
+        <w:rPr>
+          <w:rFonts w:ascii="Bookman Old Style" w:hAnsi="Bookman Old Style"/>
+          <w:lang w:val="en-US"/>
+        </w:rPr>
+        <w:t>) Memory[ StackPointer ] = Value;</w:t>
       </w:r>
     </w:p>
     <w:p>
@@ -4079,7 +4107,21 @@
           <w:rFonts w:ascii="Bookman Old Style" w:hAnsi="Bookman Old Style"/>
           <w:lang w:val="en-US"/>
         </w:rPr>
-        <w:t>(1) StackPointer += 1;</w:t>
+        <w:t>(</w:t>
+      </w:r>
+      <w:r>
+        <w:rPr>
+          <w:rFonts w:ascii="Bookman Old Style" w:hAnsi="Bookman Old Style"/>
+          <w:lang w:val="en-US"/>
+        </w:rPr>
+        <w:t>1</w:t>
+      </w:r>
+      <w:r>
+        <w:rPr>
+          <w:rFonts w:ascii="Bookman Old Style" w:hAnsi="Bookman Old Style"/>
+          <w:lang w:val="en-US"/>
+        </w:rPr>
+        <w:t>) Register = Memory[ StackPointer ];</w:t>
       </w:r>
     </w:p>
     <w:p>
@@ -4097,7 +4139,21 @@
           <w:rFonts w:ascii="Bookman Old Style" w:hAnsi="Bookman Old Style"/>
           <w:lang w:val="en-US"/>
         </w:rPr>
-        <w:t>(2) Register = Memory[ StackPointer ];</w:t>
+        <w:t>(</w:t>
+      </w:r>
+      <w:r>
+        <w:rPr>
+          <w:rFonts w:ascii="Bookman Old Style" w:hAnsi="Bookman Old Style"/>
+          <w:lang w:val="en-US"/>
+        </w:rPr>
+        <w:t>2</w:t>
+      </w:r>
+      <w:r>
+        <w:rPr>
+          <w:rFonts w:ascii="Bookman Old Style" w:hAnsi="Bookman Old Style"/>
+          <w:lang w:val="en-US"/>
+        </w:rPr>
+        <w:t>) StackPointer += 1;</w:t>
       </w:r>
     </w:p>
     <w:p>
@@ -16055,7 +16111,7 @@
                     </a:ln>
                     <a:extLst>
                       <a:ext uri="{53640926-AAD7-44D8-BBD7-CCE9431645EC}">
-                        <a14:shadowObscured xmlns="" xmlns:wpc="http://schemas.microsoft.com/office/word/2010/wordprocessingCanvas" xmlns:cx="http://schemas.microsoft.com/office/drawing/2014/chartex" xmlns:cx1="http://schemas.microsoft.com/office/drawing/2015/9/8/chartex" xmlns:cx2="http://schemas.microsoft.com/office/drawing/2015/10/21/chartex" xmlns:cx3="http://schemas.microsoft.com/office/drawing/2016/5/9/chartex" xmlns:cx4="http://schemas.microsoft.com/office/drawing/2016/5/10/chartex" xmlns:cx5="http://schemas.microsoft.com/office/drawing/2016/5/11/chartex" xmlns:cx6="http://schemas.microsoft.com/office/drawing/2016/5/12/chartex" xmlns:cx7="http://schemas.microsoft.com/office/drawing/2016/5/13/chartex" xmlns:cx8="http://schemas.microsoft.com/office/drawing/2016/5/14/chartex" xmlns:mc="http://schemas.openxmlformats.org/markup-compatibility/2006" xmlns:aink="http://schemas.microsoft.com/office/drawing/2016/ink" xmlns:am3d="http://schemas.microsoft.com/office/drawing/2017/model3d" xmlns:o="urn:schemas-microsoft-com:office:office" xmlns:v="urn:schemas-microsoft-com:vml" xmlns:wp14="http://schemas.microsoft.com/office/word/2010/wordprocessingDrawing" xmlns:w10="urn:schemas-microsoft-com:office:word" xmlns:w="http://schemas.openxmlformats.org/wordprocessingml/2006/main" xmlns:w14="http://schemas.microsoft.com/office/word/2010/wordml" xmlns:w15="http://schemas.microsoft.com/office/word/2012/wordml" xmlns:w16cex="http://schemas.microsoft.com/office/word/2018/wordml/cex" xmlns:w16cid="http://schemas.microsoft.com/office/word/2016/wordml/cid" xmlns:w16="http://schemas.microsoft.com/office/word/2018/wordml" xmlns:w16sdtdh="http://schemas.microsoft.com/office/word/2020/wordml/sdtdatahash" xmlns:w16se="http://schemas.microsoft.com/office/word/2015/wordml/symex" xmlns:wpg="http://schemas.microsoft.com/office/word/2010/wordprocessingGroup" xmlns:wpi="http://schemas.microsoft.com/office/word/2010/wordprocessingInk" xmlns:wps="http://schemas.microsoft.com/office/word/2010/wordprocessingShape" xmlns:a14="http://schemas.microsoft.com/office/drawing/2010/main"/>
+                        <a14:shadowObscured xmlns:a14="http://schemas.microsoft.com/office/drawing/2010/main" xmlns:wps="http://schemas.microsoft.com/office/word/2010/wordprocessingShape" xmlns:wpi="http://schemas.microsoft.com/office/word/2010/wordprocessingInk" xmlns:wpg="http://schemas.microsoft.com/office/word/2010/wordprocessingGroup" xmlns:w16se="http://schemas.microsoft.com/office/word/2015/wordml/symex" xmlns:w16sdtdh="http://schemas.microsoft.com/office/word/2020/wordml/sdtdatahash" xmlns:w16="http://schemas.microsoft.com/office/word/2018/wordml" xmlns:w16cid="http://schemas.microsoft.com/office/word/2016/wordml/cid" xmlns:w16cex="http://schemas.microsoft.com/office/word/2018/wordml/cex" xmlns:w15="http://schemas.microsoft.com/office/word/2012/wordml" xmlns:w14="http://schemas.microsoft.com/office/word/2010/wordml" xmlns:w="http://schemas.openxmlformats.org/wordprocessingml/2006/main" xmlns:w10="urn:schemas-microsoft-com:office:word" xmlns:wp14="http://schemas.microsoft.com/office/word/2010/wordprocessingDrawing" xmlns:v="urn:schemas-microsoft-com:vml" xmlns:o="urn:schemas-microsoft-com:office:office" xmlns:am3d="http://schemas.microsoft.com/office/drawing/2017/model3d" xmlns:aink="http://schemas.microsoft.com/office/drawing/2016/ink" xmlns:mc="http://schemas.openxmlformats.org/markup-compatibility/2006" xmlns:cx8="http://schemas.microsoft.com/office/drawing/2016/5/14/chartex" xmlns:cx7="http://schemas.microsoft.com/office/drawing/2016/5/13/chartex" xmlns:cx6="http://schemas.microsoft.com/office/drawing/2016/5/12/chartex" xmlns:cx5="http://schemas.microsoft.com/office/drawing/2016/5/11/chartex" xmlns:cx4="http://schemas.microsoft.com/office/drawing/2016/5/10/chartex" xmlns:cx3="http://schemas.microsoft.com/office/drawing/2016/5/9/chartex" xmlns:cx2="http://schemas.microsoft.com/office/drawing/2015/10/21/chartex" xmlns:cx1="http://schemas.microsoft.com/office/drawing/2015/9/8/chartex" xmlns:cx="http://schemas.microsoft.com/office/drawing/2014/chartex" xmlns:wpc="http://schemas.microsoft.com/office/word/2010/wordprocessingCanvas" xmlns=""/>
                       </a:ext>
                     </a:extLst>
                   </pic:spPr>
@@ -34486,7 +34542,14 @@
           <w:rFonts w:ascii="Bookman Old Style" w:hAnsi="Bookman Old Style"/>
           <w:lang w:val="en-US"/>
         </w:rPr>
-        <w:t>After a push operation, if SP becomes negative it is considered that a stack overflow happened. At this point the stack has grown down to the end of RAM memory and cannot keep growing.</w:t>
+        <w:t>During</w:t>
+      </w:r>
+      <w:r>
+        <w:rPr>
+          <w:rFonts w:ascii="Bookman Old Style" w:hAnsi="Bookman Old Style"/>
+          <w:lang w:val="en-US"/>
+        </w:rPr>
+        <w:t xml:space="preserve"> a push operation, if SP becomes negative it is considered that a stack overflow happened. At this point the stack has grown down to the end of RAM memory and cannot keep growing.</w:t>
       </w:r>
     </w:p>
     <w:p>
@@ -34523,7 +34586,14 @@
           <w:rFonts w:ascii="Bookman Old Style" w:hAnsi="Bookman Old Style"/>
           <w:lang w:val="en-US"/>
         </w:rPr>
-        <w:t>After a pop operation, if SP becomes greater than its initial value of 0x00</w:t>
+        <w:t>During</w:t>
+      </w:r>
+      <w:r>
+        <w:rPr>
+          <w:rFonts w:ascii="Bookman Old Style" w:hAnsi="Bookman Old Style"/>
+          <w:lang w:val="en-US"/>
+        </w:rPr>
+        <w:t xml:space="preserve"> a pop operation, if SP becomes greater than its initial value of 0x00</w:t>
       </w:r>
       <w:r>
         <w:rPr>
@@ -36892,7 +36962,7 @@
             <w:rPr>
               <w:noProof/>
             </w:rPr>
-            <w:t>1</w:t>
+            <w:t>39</w:t>
           </w:r>
         </w:fldSimple>
       </w:sdtContent>
@@ -39742,7 +39812,7 @@
 </file>
 
 <file path=customXml/itemProps1.xml><?xml version="1.0" encoding="utf-8"?>
-<ds:datastoreItem xmlns:ds="http://schemas.openxmlformats.org/officeDocument/2006/customXml" ds:itemID="{5505F5EC-8072-4F07-B545-A428BE815080}">
+<ds:datastoreItem xmlns:ds="http://schemas.openxmlformats.org/officeDocument/2006/customXml" ds:itemID="{0347DB11-F2A6-4C83-830F-FAD4339EDF03}">
   <ds:schemaRefs>
     <ds:schemaRef ds:uri="http://schemas.openxmlformats.org/officeDocument/2006/bibliography"/>
   </ds:schemaRefs>

</xml_diff>